<commit_message>
Novas videoaulas sobre frameworks e cookbooks de tecnologias
</commit_message>
<xml_diff>
--- a/aulas/lab-programacao/Roteiro-Trabalho1.docx
+++ b/aulas/lab-programacao/Roteiro-Trabalho1.docx
@@ -189,17 +189,7 @@
           <w:sz w:val="32"/>
           <w:szCs w:val="32"/>
         </w:rPr>
-        <w:t>Data de entrega</w:t>
-      </w:r>
-      <w:bookmarkStart w:id="0" w:name="_GoBack"/>
-      <w:bookmarkEnd w:id="0"/>
-      <w:r>
-        <w:rPr>
-          <w:b/>
-          <w:sz w:val="32"/>
-          <w:szCs w:val="32"/>
-        </w:rPr>
-        <w:t xml:space="preserve">: </w:t>
+        <w:t xml:space="preserve">Data de entrega: </w:t>
       </w:r>
       <w:r>
         <w:rPr>
@@ -609,7 +599,54 @@
           <w:sz w:val="24"/>
           <w:szCs w:val="24"/>
         </w:rPr>
-        <w:t xml:space="preserve"> O arquivo README.md do repositório deverá conter</w:t>
+        <w:t xml:space="preserve"> </w:t>
+      </w:r>
+      <w:r>
+        <w:rPr>
+          <w:b/>
+          <w:i/>
+          <w:sz w:val="24"/>
+          <w:szCs w:val="24"/>
+        </w:rPr>
+        <w:t xml:space="preserve">O número total de alunos nas duas turmas é de 41 alunos. </w:t>
+      </w:r>
+      <w:r>
+        <w:rPr>
+          <w:b/>
+          <w:i/>
+          <w:sz w:val="24"/>
+          <w:szCs w:val="24"/>
+        </w:rPr>
+        <w:t>Nesse caso, s</w:t>
+      </w:r>
+      <w:r>
+        <w:rPr>
+          <w:b/>
+          <w:i/>
+          <w:sz w:val="24"/>
+          <w:szCs w:val="24"/>
+        </w:rPr>
+        <w:t xml:space="preserve">erão 8 grupos de 4 alunos e 3 grupos de 3 alunos. </w:t>
+      </w:r>
+      <w:r>
+        <w:rPr>
+          <w:b/>
+          <w:i/>
+          <w:sz w:val="24"/>
+          <w:szCs w:val="24"/>
+        </w:rPr>
+        <w:t xml:space="preserve">É permitido alunos de diferentes turmas pertencer ao mesmo grupo. </w:t>
+      </w:r>
+      <w:bookmarkStart w:id="0" w:name="_GoBack"/>
+      <w:bookmarkEnd w:id="0"/>
+      <w:r>
+        <w:rPr>
+          <w:b/>
+          <w:i/>
+          <w:sz w:val="24"/>
+          <w:szCs w:val="24"/>
+        </w:rPr>
+        <w:t>O arquivo README.md do repositório deverá conter</w:t>
       </w:r>
       <w:r>
         <w:rPr>

</xml_diff>

<commit_message>
Roteiro prático no github
</commit_message>
<xml_diff>
--- a/aulas/lab-programacao/Roteiro-Trabalho1.docx
+++ b/aulas/lab-programacao/Roteiro-Trabalho1.docx
@@ -196,7 +196,7 @@
           <w:sz w:val="32"/>
           <w:szCs w:val="32"/>
         </w:rPr>
-        <w:t>24/05</w:t>
+        <w:t>08/11</w:t>
       </w:r>
     </w:p>
     <w:p>
@@ -315,7 +315,30 @@
           <w:sz w:val="24"/>
           <w:szCs w:val="24"/>
         </w:rPr>
-        <w:t>Grupo 3: Serviços de computação em nuvem - Amazon Web Services (AWS)</w:t>
+        <w:t xml:space="preserve">Grupo 3: </w:t>
+      </w:r>
+      <w:r>
+        <w:rPr>
+          <w:sz w:val="24"/>
+          <w:szCs w:val="24"/>
+        </w:rPr>
+        <w:t xml:space="preserve">Exemplo prático de uso do framework </w:t>
+      </w:r>
+      <w:r>
+        <w:rPr>
+          <w:sz w:val="24"/>
+          <w:szCs w:val="24"/>
+        </w:rPr>
+        <w:t xml:space="preserve">open source </w:t>
+      </w:r>
+      <w:bookmarkStart w:id="0" w:name="_GoBack"/>
+      <w:bookmarkEnd w:id="0"/>
+      <w:r>
+        <w:rPr>
+          <w:sz w:val="24"/>
+          <w:szCs w:val="24"/>
+        </w:rPr>
+        <w:t>Apache Spark</w:t>
       </w:r>
     </w:p>
     <w:p>
@@ -434,7 +457,28 @@
           <w:sz w:val="24"/>
           <w:szCs w:val="24"/>
         </w:rPr>
-        <w:t>Grupo 8: Usando o Framework Dagger para Injeção de Dependência</w:t>
+        <w:t xml:space="preserve">Grupo 8: </w:t>
+      </w:r>
+      <w:r>
+        <w:rPr>
+          <w:sz w:val="24"/>
+          <w:szCs w:val="24"/>
+        </w:rPr>
+        <w:t xml:space="preserve">Exemplo prático de automatização de </w:t>
+      </w:r>
+      <w:r>
+        <w:rPr>
+          <w:sz w:val="24"/>
+          <w:szCs w:val="24"/>
+        </w:rPr>
+        <w:t>deployment</w:t>
+      </w:r>
+      <w:r>
+        <w:rPr>
+          <w:sz w:val="24"/>
+          <w:szCs w:val="24"/>
+        </w:rPr>
+        <w:t xml:space="preserve"> com Terraform</w:t>
       </w:r>
     </w:p>
     <w:p>
@@ -460,97 +504,19 @@
     </w:p>
     <w:p>
       <w:pPr>
-        <w:pStyle w:val="ListParagraph"/>
-        <w:numPr>
-          <w:ilvl w:val="0"/>
-          <w:numId w:val="4"/>
-        </w:numPr>
         <w:jc w:val="both"/>
         <w:rPr>
-          <w:sz w:val="24"/>
-          <w:szCs w:val="24"/>
-        </w:rPr>
-      </w:pPr>
-      <w:r>
-        <w:rPr>
-          <w:sz w:val="24"/>
-          <w:szCs w:val="24"/>
-        </w:rPr>
-        <w:t xml:space="preserve">Grupo 10: </w:t>
-      </w:r>
-      <w:r>
-        <w:rPr>
-          <w:sz w:val="24"/>
-          <w:szCs w:val="24"/>
-        </w:rPr>
-        <w:t xml:space="preserve">Exemplo prático de automatização de </w:t>
-      </w:r>
-      <w:r>
-        <w:rPr>
-          <w:sz w:val="24"/>
-          <w:szCs w:val="24"/>
-        </w:rPr>
-        <w:t>deployment</w:t>
-      </w:r>
-      <w:r>
-        <w:rPr>
-          <w:sz w:val="24"/>
-          <w:szCs w:val="24"/>
-        </w:rPr>
-        <w:t xml:space="preserve"> com Terraform </w:t>
-      </w:r>
-      <w:r>
-        <w:rPr>
-          <w:sz w:val="24"/>
-          <w:szCs w:val="24"/>
-        </w:rPr>
-        <w:t xml:space="preserve"> </w:t>
-      </w:r>
+          <w:b/>
+          <w:i/>
+          <w:sz w:val="24"/>
+          <w:szCs w:val="24"/>
+        </w:rPr>
+      </w:pPr>
     </w:p>
     <w:p>
       <w:pPr>
-        <w:pStyle w:val="ListParagraph"/>
-        <w:numPr>
-          <w:ilvl w:val="0"/>
-          <w:numId w:val="4"/>
-        </w:numPr>
         <w:jc w:val="both"/>
         <w:rPr>
-          <w:sz w:val="24"/>
-          <w:szCs w:val="24"/>
-        </w:rPr>
-      </w:pPr>
-      <w:r>
-        <w:rPr>
-          <w:sz w:val="24"/>
-          <w:szCs w:val="24"/>
-        </w:rPr>
-        <w:t xml:space="preserve">Grupo 11: Exemplo prático da ferramenta de integração contínua </w:t>
-      </w:r>
-      <w:r>
-        <w:rPr>
-          <w:rFonts w:ascii="Segoe UI" w:hAnsi="Segoe UI" w:cs="Segoe UI"/>
-          <w:color w:val="111111"/>
-          <w:shd w:val="clear" w:color="auto" w:fill="FFFFFF"/>
-        </w:rPr>
-        <w:t>Jenkins</w:t>
-      </w:r>
-    </w:p>
-    <w:p>
-      <w:pPr>
-        <w:jc w:val="both"/>
-        <w:rPr>
-          <w:b/>
-          <w:i/>
-          <w:sz w:val="24"/>
-          <w:szCs w:val="24"/>
-        </w:rPr>
-      </w:pPr>
-    </w:p>
-    <w:p>
-      <w:pPr>
-        <w:jc w:val="both"/>
-        <w:rPr>
           <w:b/>
           <w:sz w:val="24"/>
           <w:szCs w:val="24"/>
@@ -581,6 +547,15 @@
           <w:sz w:val="24"/>
           <w:szCs w:val="24"/>
         </w:rPr>
+        <w:t xml:space="preserve">o </w:t>
+      </w:r>
+      <w:r>
+        <w:rPr>
+          <w:b/>
+          <w:i/>
+          <w:sz w:val="24"/>
+          <w:szCs w:val="24"/>
+        </w:rPr>
         <w:t>SIGAA</w:t>
       </w:r>
       <w:r>
@@ -608,7 +583,25 @@
           <w:sz w:val="24"/>
           <w:szCs w:val="24"/>
         </w:rPr>
-        <w:t xml:space="preserve">O número total de alunos nas duas turmas é de 41 alunos. </w:t>
+        <w:t xml:space="preserve">O número total de alunos nas duas turmas é de </w:t>
+      </w:r>
+      <w:r>
+        <w:rPr>
+          <w:b/>
+          <w:i/>
+          <w:sz w:val="24"/>
+          <w:szCs w:val="24"/>
+        </w:rPr>
+        <w:t>36</w:t>
+      </w:r>
+      <w:r>
+        <w:rPr>
+          <w:b/>
+          <w:i/>
+          <w:sz w:val="24"/>
+          <w:szCs w:val="24"/>
+        </w:rPr>
+        <w:t xml:space="preserve"> alunos. </w:t>
       </w:r>
       <w:r>
         <w:rPr>
@@ -626,7 +619,43 @@
           <w:sz w:val="24"/>
           <w:szCs w:val="24"/>
         </w:rPr>
-        <w:t xml:space="preserve">erão 8 grupos de 4 alunos e 3 grupos de 3 alunos. </w:t>
+        <w:t xml:space="preserve">erão </w:t>
+      </w:r>
+      <w:r>
+        <w:rPr>
+          <w:b/>
+          <w:i/>
+          <w:sz w:val="24"/>
+          <w:szCs w:val="24"/>
+        </w:rPr>
+        <w:t>9</w:t>
+      </w:r>
+      <w:r>
+        <w:rPr>
+          <w:b/>
+          <w:i/>
+          <w:sz w:val="24"/>
+          <w:szCs w:val="24"/>
+        </w:rPr>
+        <w:t xml:space="preserve"> grupos de 4 </w:t>
+      </w:r>
+      <w:r>
+        <w:rPr>
+          <w:b/>
+          <w:i/>
+          <w:sz w:val="24"/>
+          <w:szCs w:val="24"/>
+        </w:rPr>
+        <w:t>pessoas</w:t>
+      </w:r>
+      <w:r>
+        <w:rPr>
+          <w:b/>
+          <w:i/>
+          <w:sz w:val="24"/>
+          <w:szCs w:val="24"/>
+        </w:rPr>
+        <w:t xml:space="preserve">. </w:t>
       </w:r>
       <w:r>
         <w:rPr>
@@ -637,8 +666,6 @@
         </w:rPr>
         <w:t xml:space="preserve">É permitido alunos de diferentes turmas pertencer ao mesmo grupo. </w:t>
       </w:r>
-      <w:bookmarkStart w:id="0" w:name="_GoBack"/>
-      <w:bookmarkEnd w:id="0"/>
       <w:r>
         <w:rPr>
           <w:b/>

</xml_diff>

<commit_message>
Roteiro do trabalho 1 de Lab. ES
</commit_message>
<xml_diff>
--- a/aulas/lab-programacao/Roteiro-Trabalho1.docx
+++ b/aulas/lab-programacao/Roteiro-Trabalho1.docx
@@ -196,7 +196,7 @@
           <w:sz w:val="32"/>
           <w:szCs w:val="32"/>
         </w:rPr>
-        <w:t>08/11</w:t>
+        <w:t>05/06</w:t>
       </w:r>
     </w:p>
     <w:p>
@@ -206,6 +206,8 @@
           <w:szCs w:val="32"/>
         </w:rPr>
       </w:pPr>
+      <w:bookmarkStart w:id="0" w:name="_GoBack"/>
+      <w:bookmarkEnd w:id="0"/>
     </w:p>
     <w:p>
       <w:pPr>
@@ -331,8 +333,6 @@
         </w:rPr>
         <w:t xml:space="preserve">open source </w:t>
       </w:r>
-      <w:bookmarkStart w:id="0" w:name="_GoBack"/>
-      <w:bookmarkEnd w:id="0"/>
       <w:r>
         <w:rPr>
           <w:sz w:val="24"/>
@@ -483,41 +483,20 @@
     </w:p>
     <w:p>
       <w:pPr>
-        <w:pStyle w:val="ListParagraph"/>
-        <w:numPr>
-          <w:ilvl w:val="0"/>
-          <w:numId w:val="4"/>
-        </w:numPr>
         <w:jc w:val="both"/>
         <w:rPr>
-          <w:sz w:val="24"/>
-          <w:szCs w:val="24"/>
-        </w:rPr>
-      </w:pPr>
-      <w:r>
-        <w:rPr>
-          <w:sz w:val="24"/>
-          <w:szCs w:val="24"/>
-        </w:rPr>
-        <w:t>Grupo 9: Desenvolvimento Mobile com Kotlin e Android</w:t>
-      </w:r>
+          <w:b/>
+          <w:i/>
+          <w:sz w:val="24"/>
+          <w:szCs w:val="24"/>
+        </w:rPr>
+      </w:pPr>
     </w:p>
     <w:p>
       <w:pPr>
         <w:jc w:val="both"/>
         <w:rPr>
           <w:b/>
-          <w:i/>
-          <w:sz w:val="24"/>
-          <w:szCs w:val="24"/>
-        </w:rPr>
-      </w:pPr>
-    </w:p>
-    <w:p>
-      <w:pPr>
-        <w:jc w:val="both"/>
-        <w:rPr>
-          <w:b/>
           <w:sz w:val="24"/>
           <w:szCs w:val="24"/>
         </w:rPr>
@@ -592,7 +571,7 @@
           <w:sz w:val="24"/>
           <w:szCs w:val="24"/>
         </w:rPr>
-        <w:t>36</w:t>
+        <w:t>26</w:t>
       </w:r>
       <w:r>
         <w:rPr>
@@ -628,25 +607,25 @@
           <w:sz w:val="24"/>
           <w:szCs w:val="24"/>
         </w:rPr>
-        <w:t>9</w:t>
-      </w:r>
-      <w:r>
-        <w:rPr>
-          <w:b/>
-          <w:i/>
-          <w:sz w:val="24"/>
-          <w:szCs w:val="24"/>
-        </w:rPr>
-        <w:t xml:space="preserve"> grupos de 4 </w:t>
-      </w:r>
-      <w:r>
-        <w:rPr>
-          <w:b/>
-          <w:i/>
-          <w:sz w:val="24"/>
-          <w:szCs w:val="24"/>
-        </w:rPr>
-        <w:t>pessoas</w:t>
+        <w:t xml:space="preserve">8 </w:t>
+      </w:r>
+      <w:r>
+        <w:rPr>
+          <w:b/>
+          <w:i/>
+          <w:sz w:val="24"/>
+          <w:szCs w:val="24"/>
+        </w:rPr>
+        <w:t xml:space="preserve">grupos </w:t>
+      </w:r>
+      <w:r>
+        <w:rPr>
+          <w:b/>
+          <w:i/>
+          <w:sz w:val="24"/>
+          <w:szCs w:val="24"/>
+        </w:rPr>
+        <w:t>no total</w:t>
       </w:r>
       <w:r>
         <w:rPr>
@@ -664,7 +643,52 @@
           <w:sz w:val="24"/>
           <w:szCs w:val="24"/>
         </w:rPr>
-        <w:t xml:space="preserve">É permitido alunos de diferentes turmas pertencer ao mesmo grupo. </w:t>
+        <w:t>Não é</w:t>
+      </w:r>
+      <w:r>
+        <w:rPr>
+          <w:b/>
+          <w:i/>
+          <w:sz w:val="24"/>
+          <w:szCs w:val="24"/>
+        </w:rPr>
+        <w:t xml:space="preserve"> permitido </w:t>
+      </w:r>
+      <w:r>
+        <w:rPr>
+          <w:b/>
+          <w:i/>
+          <w:sz w:val="24"/>
+          <w:szCs w:val="24"/>
+        </w:rPr>
+        <w:t xml:space="preserve">que </w:t>
+      </w:r>
+      <w:r>
+        <w:rPr>
+          <w:b/>
+          <w:i/>
+          <w:sz w:val="24"/>
+          <w:szCs w:val="24"/>
+        </w:rPr>
+        <w:t xml:space="preserve">alunos de diferentes turmas </w:t>
+      </w:r>
+      <w:r>
+        <w:rPr>
+          <w:b/>
+          <w:i/>
+          <w:sz w:val="24"/>
+          <w:szCs w:val="24"/>
+        </w:rPr>
+        <w:t xml:space="preserve">pertençam </w:t>
+      </w:r>
+      <w:r>
+        <w:rPr>
+          <w:b/>
+          <w:i/>
+          <w:sz w:val="24"/>
+          <w:szCs w:val="24"/>
+        </w:rPr>
+        <w:t xml:space="preserve">ao mesmo grupo. </w:t>
       </w:r>
       <w:r>
         <w:rPr>

</xml_diff>

<commit_message>
Roteiro do Trabalho 1 + Relacao dos grupos dos trabalhos
</commit_message>
<xml_diff>
--- a/aulas/lab-programacao/Roteiro-Trabalho1.docx
+++ b/aulas/lab-programacao/Roteiro-Trabalho1.docx
@@ -206,8 +206,6 @@
           <w:szCs w:val="32"/>
         </w:rPr>
       </w:pPr>
-      <w:bookmarkStart w:id="0" w:name="_GoBack"/>
-      <w:bookmarkEnd w:id="0"/>
     </w:p>
     <w:p>
       <w:pPr>
@@ -441,62 +439,20 @@
     </w:p>
     <w:p>
       <w:pPr>
-        <w:pStyle w:val="ListParagraph"/>
-        <w:numPr>
-          <w:ilvl w:val="0"/>
-          <w:numId w:val="4"/>
-        </w:numPr>
         <w:jc w:val="both"/>
         <w:rPr>
-          <w:sz w:val="24"/>
-          <w:szCs w:val="24"/>
-        </w:rPr>
-      </w:pPr>
-      <w:r>
-        <w:rPr>
-          <w:sz w:val="24"/>
-          <w:szCs w:val="24"/>
-        </w:rPr>
-        <w:t xml:space="preserve">Grupo 8: </w:t>
-      </w:r>
-      <w:r>
-        <w:rPr>
-          <w:sz w:val="24"/>
-          <w:szCs w:val="24"/>
-        </w:rPr>
-        <w:t xml:space="preserve">Exemplo prático de automatização de </w:t>
-      </w:r>
-      <w:r>
-        <w:rPr>
-          <w:sz w:val="24"/>
-          <w:szCs w:val="24"/>
-        </w:rPr>
-        <w:t>deployment</w:t>
-      </w:r>
-      <w:r>
-        <w:rPr>
-          <w:sz w:val="24"/>
-          <w:szCs w:val="24"/>
-        </w:rPr>
-        <w:t xml:space="preserve"> com Terraform</w:t>
-      </w:r>
+          <w:b/>
+          <w:i/>
+          <w:sz w:val="24"/>
+          <w:szCs w:val="24"/>
+        </w:rPr>
+      </w:pPr>
     </w:p>
     <w:p>
       <w:pPr>
         <w:jc w:val="both"/>
         <w:rPr>
           <w:b/>
-          <w:i/>
-          <w:sz w:val="24"/>
-          <w:szCs w:val="24"/>
-        </w:rPr>
-      </w:pPr>
-    </w:p>
-    <w:p>
-      <w:pPr>
-        <w:jc w:val="both"/>
-        <w:rPr>
-          <w:b/>
           <w:sz w:val="24"/>
           <w:szCs w:val="24"/>
         </w:rPr>
@@ -562,34 +518,16 @@
           <w:sz w:val="24"/>
           <w:szCs w:val="24"/>
         </w:rPr>
-        <w:t xml:space="preserve">O número total de alunos nas duas turmas é de </w:t>
-      </w:r>
-      <w:r>
-        <w:rPr>
-          <w:b/>
-          <w:i/>
-          <w:sz w:val="24"/>
-          <w:szCs w:val="24"/>
-        </w:rPr>
-        <w:t>26</w:t>
-      </w:r>
-      <w:r>
-        <w:rPr>
-          <w:b/>
-          <w:i/>
-          <w:sz w:val="24"/>
-          <w:szCs w:val="24"/>
-        </w:rPr>
-        <w:t xml:space="preserve"> alunos. </w:t>
-      </w:r>
-      <w:r>
-        <w:rPr>
-          <w:b/>
-          <w:i/>
-          <w:sz w:val="24"/>
-          <w:szCs w:val="24"/>
-        </w:rPr>
-        <w:t>Nesse caso, s</w:t>
+        <w:t>No total</w:t>
+      </w:r>
+      <w:r>
+        <w:rPr>
+          <w:b/>
+          <w:i/>
+          <w:sz w:val="24"/>
+          <w:szCs w:val="24"/>
+        </w:rPr>
+        <w:t xml:space="preserve"> s</w:t>
       </w:r>
       <w:r>
         <w:rPr>
@@ -607,34 +545,25 @@
           <w:sz w:val="24"/>
           <w:szCs w:val="24"/>
         </w:rPr>
-        <w:t xml:space="preserve">8 </w:t>
-      </w:r>
-      <w:r>
-        <w:rPr>
-          <w:b/>
-          <w:i/>
-          <w:sz w:val="24"/>
-          <w:szCs w:val="24"/>
-        </w:rPr>
-        <w:t xml:space="preserve">grupos </w:t>
-      </w:r>
-      <w:r>
-        <w:rPr>
-          <w:b/>
-          <w:i/>
-          <w:sz w:val="24"/>
-          <w:szCs w:val="24"/>
-        </w:rPr>
-        <w:t>no total</w:t>
-      </w:r>
-      <w:r>
-        <w:rPr>
-          <w:b/>
-          <w:i/>
-          <w:sz w:val="24"/>
-          <w:szCs w:val="24"/>
-        </w:rPr>
-        <w:t xml:space="preserve">. </w:t>
+        <w:t>7</w:t>
+      </w:r>
+      <w:r>
+        <w:rPr>
+          <w:b/>
+          <w:i/>
+          <w:sz w:val="24"/>
+          <w:szCs w:val="24"/>
+        </w:rPr>
+        <w:t xml:space="preserve"> </w:t>
+      </w:r>
+      <w:r>
+        <w:rPr>
+          <w:b/>
+          <w:i/>
+          <w:sz w:val="24"/>
+          <w:szCs w:val="24"/>
+        </w:rPr>
+        <w:t xml:space="preserve">grupos. </w:t>
       </w:r>
       <w:r>
         <w:rPr>
@@ -821,7 +750,17 @@
           <w:sz w:val="24"/>
           <w:szCs w:val="24"/>
         </w:rPr>
-        <w:t xml:space="preserve"> O grupo deverá informar a URL do repositório do Github contendo o Roteiro (Exemplo prático sobre o assunto).</w:t>
+        <w:t xml:space="preserve"> O grupo d</w:t>
+      </w:r>
+      <w:bookmarkStart w:id="0" w:name="_GoBack"/>
+      <w:bookmarkEnd w:id="0"/>
+      <w:r>
+        <w:rPr>
+          <w:b/>
+          <w:sz w:val="24"/>
+          <w:szCs w:val="24"/>
+        </w:rPr>
+        <w:t>everá informar a URL do repositório do Github contendo o Roteiro (Exemplo prático sobre o assunto).</w:t>
       </w:r>
     </w:p>
     <w:p>

</xml_diff>

<commit_message>
Roteiro do Trabalho 1 de Lab. ES1
</commit_message>
<xml_diff>
--- a/aulas/lab-programacao/Roteiro-Trabalho1.docx
+++ b/aulas/lab-programacao/Roteiro-Trabalho1.docx
@@ -1,6 +1,6 @@
 
 <file path=word/document.xml><?xml version="1.0" encoding="utf-8"?>
-<w:document xmlns:wpc="http://schemas.microsoft.com/office/word/2010/wordprocessingCanvas" xmlns:cx="http://schemas.microsoft.com/office/drawing/2014/chartex" xmlns:cx1="http://schemas.microsoft.com/office/drawing/2015/9/8/chartex" xmlns:cx2="http://schemas.microsoft.com/office/drawing/2015/10/21/chartex" xmlns:cx3="http://schemas.microsoft.com/office/drawing/2016/5/9/chartex" xmlns:cx4="http://schemas.microsoft.com/office/drawing/2016/5/10/chartex" xmlns:cx5="http://schemas.microsoft.com/office/drawing/2016/5/11/chartex" xmlns:cx6="http://schemas.microsoft.com/office/drawing/2016/5/12/chartex" xmlns:cx7="http://schemas.microsoft.com/office/drawing/2016/5/13/chartex" xmlns:cx8="http://schemas.microsoft.com/office/drawing/2016/5/14/chartex" xmlns:mc="http://schemas.openxmlformats.org/markup-compatibility/2006" xmlns:aink="http://schemas.microsoft.com/office/drawing/2016/ink" xmlns:am3d="http://schemas.microsoft.com/office/drawing/2017/model3d" xmlns:o="urn:schemas-microsoft-com:office:office" xmlns:oel="http://schemas.microsoft.com/office/2019/extlst" xmlns:r="http://schemas.openxmlformats.org/officeDocument/2006/relationships" xmlns:m="http://schemas.openxmlformats.org/officeDocument/2006/math" xmlns:v="urn:schemas-microsoft-com:vml" xmlns:wp14="http://schemas.microsoft.com/office/word/2010/wordprocessingDrawing" xmlns:wp="http://schemas.openxmlformats.org/drawingml/2006/wordprocessingDrawing" xmlns:w10="urn:schemas-microsoft-com:office:word" xmlns:w="http://schemas.openxmlformats.org/wordprocessingml/2006/main" xmlns:w14="http://schemas.microsoft.com/office/word/2010/wordml" xmlns:w15="http://schemas.microsoft.com/office/word/2012/wordml" xmlns:w16cex="http://schemas.microsoft.com/office/word/2018/wordml/cex" xmlns:w16cid="http://schemas.microsoft.com/office/word/2016/wordml/cid" xmlns:w16="http://schemas.microsoft.com/office/word/2018/wordml" xmlns:w16sdtdh="http://schemas.microsoft.com/office/word/2020/wordml/sdtdatahash" xmlns:w16se="http://schemas.microsoft.com/office/word/2015/wordml/symex" xmlns:wpg="http://schemas.microsoft.com/office/word/2010/wordprocessingGroup" xmlns:wpi="http://schemas.microsoft.com/office/word/2010/wordprocessingInk" xmlns:wne="http://schemas.microsoft.com/office/word/2006/wordml" xmlns:wps="http://schemas.microsoft.com/office/word/2010/wordprocessingShape" mc:Ignorable="w14 w15 w16se w16cid w16 w16cex w16sdtdh wp14">
+<w:document xmlns:wpc="http://schemas.microsoft.com/office/word/2010/wordprocessingCanvas" xmlns:cx="http://schemas.microsoft.com/office/drawing/2014/chartex" xmlns:cx1="http://schemas.microsoft.com/office/drawing/2015/9/8/chartex" xmlns:cx2="http://schemas.microsoft.com/office/drawing/2015/10/21/chartex" xmlns:cx3="http://schemas.microsoft.com/office/drawing/2016/5/9/chartex" xmlns:cx4="http://schemas.microsoft.com/office/drawing/2016/5/10/chartex" xmlns:cx5="http://schemas.microsoft.com/office/drawing/2016/5/11/chartex" xmlns:cx6="http://schemas.microsoft.com/office/drawing/2016/5/12/chartex" xmlns:cx7="http://schemas.microsoft.com/office/drawing/2016/5/13/chartex" xmlns:cx8="http://schemas.microsoft.com/office/drawing/2016/5/14/chartex" xmlns:mc="http://schemas.openxmlformats.org/markup-compatibility/2006" xmlns:aink="http://schemas.microsoft.com/office/drawing/2016/ink" xmlns:am3d="http://schemas.microsoft.com/office/drawing/2017/model3d" xmlns:o="urn:schemas-microsoft-com:office:office" xmlns:oel="http://schemas.microsoft.com/office/2019/extlst" xmlns:r="http://schemas.openxmlformats.org/officeDocument/2006/relationships" xmlns:m="http://schemas.openxmlformats.org/officeDocument/2006/math" xmlns:v="urn:schemas-microsoft-com:vml" xmlns:wp14="http://schemas.microsoft.com/office/word/2010/wordprocessingDrawing" xmlns:wp="http://schemas.openxmlformats.org/drawingml/2006/wordprocessingDrawing" xmlns:w10="urn:schemas-microsoft-com:office:word" xmlns:w="http://schemas.openxmlformats.org/wordprocessingml/2006/main" xmlns:w14="http://schemas.microsoft.com/office/word/2010/wordml" xmlns:w15="http://schemas.microsoft.com/office/word/2012/wordml" xmlns:w16cex="http://schemas.microsoft.com/office/word/2018/wordml/cex" xmlns:w16cid="http://schemas.microsoft.com/office/word/2016/wordml/cid" xmlns:w16="http://schemas.microsoft.com/office/word/2018/wordml" xmlns:w16sdtdh="http://schemas.microsoft.com/office/word/2020/wordml/sdtdatahash" xmlns:w16se="http://schemas.microsoft.com/office/word/2015/wordml/symex" xmlns:wpg="http://schemas.microsoft.com/office/word/2010/wordprocessingGroup" xmlns:wpi="http://schemas.microsoft.com/office/word/2010/wordprocessingInk" xmlns:wne="http://schemas.microsoft.com/office/word/2006/wordml" xmlns:wps="http://schemas.microsoft.com/office/word/2010/wordprocessingShape" xmlns:a="http://schemas.openxmlformats.org/drawingml/2006/main" xmlns:pic="http://schemas.openxmlformats.org/drawingml/2006/picture" xmlns:a14="http://schemas.microsoft.com/office/drawing/2010/main" mc:Ignorable="w14 w15 w16se w16cid w16 w16cex w16sdtdh wp14">
   <w:body>
     <w:p>
       <w:pPr>
@@ -147,14 +147,16 @@
         <w:ind w:left="1416"/>
         <w:jc w:val="right"/>
         <w:rPr>
-          <w:b/>
+          <w:b w:val="1"/>
+          <w:bCs w:val="1"/>
           <w:sz w:val="32"/>
           <w:szCs w:val="32"/>
         </w:rPr>
       </w:pPr>
       <w:r>
         <w:rPr>
-          <w:b/>
+          <w:b w:val="1"/>
+          <w:bCs w:val="1"/>
           <w:sz w:val="32"/>
           <w:szCs w:val="32"/>
         </w:rPr>
@@ -165,38 +167,45 @@
           <w:sz w:val="32"/>
           <w:szCs w:val="32"/>
         </w:rPr>
-        <w:t>3</w:t>
-      </w:r>
-      <w:r>
+        <w:t>40 pontos</w:t>
+      </w:r>
+    </w:p>
+    <w:p>
+      <w:pPr>
+        <w:jc w:val="right"/>
         <w:rPr>
           <w:sz w:val="32"/>
           <w:szCs w:val="32"/>
         </w:rPr>
-        <w:t>0 pontos</w:t>
-      </w:r>
-    </w:p>
-    <w:p>
-      <w:pPr>
-        <w:jc w:val="right"/>
-        <w:rPr>
+      </w:pPr>
+      <w:r>
+        <w:rPr>
+          <w:b w:val="1"/>
+          <w:bCs w:val="1"/>
           <w:sz w:val="32"/>
           <w:szCs w:val="32"/>
         </w:rPr>
-      </w:pPr>
-      <w:r>
-        <w:rPr>
-          <w:b/>
+        <w:t xml:space="preserve">Data de entrega: </w:t>
+      </w:r>
+      <w:r>
+        <w:rPr>
+          <w:b w:val="0"/>
+          <w:bCs w:val="0"/>
+          <w:strike w:val="1"/>
           <w:sz w:val="32"/>
           <w:szCs w:val="32"/>
         </w:rPr>
-        <w:t xml:space="preserve">Data de entrega: </w:t>
-      </w:r>
-      <w:r>
-        <w:rPr>
+        <w:t xml:space="preserve">21/08 </w:t>
+      </w:r>
+      <w:r>
+        <w:rPr>
+          <w:b w:val="1"/>
+          <w:bCs w:val="1"/>
+          <w:color w:val="FF0000"/>
           <w:sz w:val="32"/>
           <w:szCs w:val="32"/>
         </w:rPr>
-        <w:t>21/08</w:t>
+        <w:t>22/08</w:t>
       </w:r>
     </w:p>
     <w:p>
@@ -774,7 +783,7 @@
       </w:pPr>
     </w:p>
     <w:sectPr>
-      <w:pgSz w:w="11906" w:h="16838"/>
+      <w:pgSz w:w="11906" w:h="16838" w:orient="portrait"/>
       <w:pgMar w:top="1417" w:right="1701" w:bottom="1417" w:left="1701" w:header="708" w:footer="708" w:gutter="0"/>
       <w:cols w:space="708"/>
       <w:docGrid w:linePitch="360"/>
@@ -798,7 +807,7 @@
         <w:ind w:left="720" w:hanging="360"/>
       </w:pPr>
       <w:rPr>
-        <w:rFonts w:ascii="Symbol" w:hAnsi="Symbol" w:hint="default"/>
+        <w:rFonts w:hint="default" w:ascii="Symbol" w:hAnsi="Symbol"/>
       </w:rPr>
     </w:lvl>
     <w:lvl w:ilvl="1" w:tplc="04160003" w:tentative="1">
@@ -810,7 +819,7 @@
         <w:ind w:left="1440" w:hanging="360"/>
       </w:pPr>
       <w:rPr>
-        <w:rFonts w:ascii="Courier New" w:hAnsi="Courier New" w:cs="Courier New" w:hint="default"/>
+        <w:rFonts w:hint="default" w:ascii="Courier New" w:hAnsi="Courier New" w:cs="Courier New"/>
       </w:rPr>
     </w:lvl>
     <w:lvl w:ilvl="2" w:tplc="04160005" w:tentative="1">
@@ -822,7 +831,7 @@
         <w:ind w:left="2160" w:hanging="360"/>
       </w:pPr>
       <w:rPr>
-        <w:rFonts w:ascii="Wingdings" w:hAnsi="Wingdings" w:hint="default"/>
+        <w:rFonts w:hint="default" w:ascii="Wingdings" w:hAnsi="Wingdings"/>
       </w:rPr>
     </w:lvl>
     <w:lvl w:ilvl="3" w:tplc="04160001" w:tentative="1">
@@ -834,7 +843,7 @@
         <w:ind w:left="2880" w:hanging="360"/>
       </w:pPr>
       <w:rPr>
-        <w:rFonts w:ascii="Symbol" w:hAnsi="Symbol" w:hint="default"/>
+        <w:rFonts w:hint="default" w:ascii="Symbol" w:hAnsi="Symbol"/>
       </w:rPr>
     </w:lvl>
     <w:lvl w:ilvl="4" w:tplc="04160003" w:tentative="1">
@@ -846,7 +855,7 @@
         <w:ind w:left="3600" w:hanging="360"/>
       </w:pPr>
       <w:rPr>
-        <w:rFonts w:ascii="Courier New" w:hAnsi="Courier New" w:cs="Courier New" w:hint="default"/>
+        <w:rFonts w:hint="default" w:ascii="Courier New" w:hAnsi="Courier New" w:cs="Courier New"/>
       </w:rPr>
     </w:lvl>
     <w:lvl w:ilvl="5" w:tplc="04160005" w:tentative="1">
@@ -858,7 +867,7 @@
         <w:ind w:left="4320" w:hanging="360"/>
       </w:pPr>
       <w:rPr>
-        <w:rFonts w:ascii="Wingdings" w:hAnsi="Wingdings" w:hint="default"/>
+        <w:rFonts w:hint="default" w:ascii="Wingdings" w:hAnsi="Wingdings"/>
       </w:rPr>
     </w:lvl>
     <w:lvl w:ilvl="6" w:tplc="04160001" w:tentative="1">
@@ -870,7 +879,7 @@
         <w:ind w:left="5040" w:hanging="360"/>
       </w:pPr>
       <w:rPr>
-        <w:rFonts w:ascii="Symbol" w:hAnsi="Symbol" w:hint="default"/>
+        <w:rFonts w:hint="default" w:ascii="Symbol" w:hAnsi="Symbol"/>
       </w:rPr>
     </w:lvl>
     <w:lvl w:ilvl="7" w:tplc="04160003" w:tentative="1">
@@ -882,7 +891,7 @@
         <w:ind w:left="5760" w:hanging="360"/>
       </w:pPr>
       <w:rPr>
-        <w:rFonts w:ascii="Courier New" w:hAnsi="Courier New" w:cs="Courier New" w:hint="default"/>
+        <w:rFonts w:hint="default" w:ascii="Courier New" w:hAnsi="Courier New" w:cs="Courier New"/>
       </w:rPr>
     </w:lvl>
     <w:lvl w:ilvl="8" w:tplc="04160005" w:tentative="1">
@@ -894,7 +903,7 @@
         <w:ind w:left="6480" w:hanging="360"/>
       </w:pPr>
       <w:rPr>
-        <w:rFonts w:ascii="Wingdings" w:hAnsi="Wingdings" w:hint="default"/>
+        <w:rFonts w:hint="default" w:ascii="Wingdings" w:hAnsi="Wingdings"/>
       </w:rPr>
     </w:lvl>
   </w:abstractNum>
@@ -923,7 +932,7 @@
         <w:ind w:left="1440" w:hanging="360"/>
       </w:pPr>
       <w:rPr>
-        <w:rFonts w:ascii="Courier New" w:hAnsi="Courier New" w:cs="Courier New" w:hint="default"/>
+        <w:rFonts w:hint="default" w:ascii="Courier New" w:hAnsi="Courier New" w:cs="Courier New"/>
       </w:rPr>
     </w:lvl>
     <w:lvl w:ilvl="2" w:tplc="04160005" w:tentative="1">
@@ -935,7 +944,7 @@
         <w:ind w:left="2160" w:hanging="360"/>
       </w:pPr>
       <w:rPr>
-        <w:rFonts w:ascii="Wingdings" w:hAnsi="Wingdings" w:hint="default"/>
+        <w:rFonts w:hint="default" w:ascii="Wingdings" w:hAnsi="Wingdings"/>
       </w:rPr>
     </w:lvl>
     <w:lvl w:ilvl="3" w:tplc="04160001" w:tentative="1">
@@ -947,7 +956,7 @@
         <w:ind w:left="2880" w:hanging="360"/>
       </w:pPr>
       <w:rPr>
-        <w:rFonts w:ascii="Symbol" w:hAnsi="Symbol" w:hint="default"/>
+        <w:rFonts w:hint="default" w:ascii="Symbol" w:hAnsi="Symbol"/>
       </w:rPr>
     </w:lvl>
     <w:lvl w:ilvl="4" w:tplc="04160003" w:tentative="1">
@@ -959,7 +968,7 @@
         <w:ind w:left="3600" w:hanging="360"/>
       </w:pPr>
       <w:rPr>
-        <w:rFonts w:ascii="Courier New" w:hAnsi="Courier New" w:cs="Courier New" w:hint="default"/>
+        <w:rFonts w:hint="default" w:ascii="Courier New" w:hAnsi="Courier New" w:cs="Courier New"/>
       </w:rPr>
     </w:lvl>
     <w:lvl w:ilvl="5" w:tplc="04160005" w:tentative="1">
@@ -971,7 +980,7 @@
         <w:ind w:left="4320" w:hanging="360"/>
       </w:pPr>
       <w:rPr>
-        <w:rFonts w:ascii="Wingdings" w:hAnsi="Wingdings" w:hint="default"/>
+        <w:rFonts w:hint="default" w:ascii="Wingdings" w:hAnsi="Wingdings"/>
       </w:rPr>
     </w:lvl>
     <w:lvl w:ilvl="6" w:tplc="04160001" w:tentative="1">
@@ -983,7 +992,7 @@
         <w:ind w:left="5040" w:hanging="360"/>
       </w:pPr>
       <w:rPr>
-        <w:rFonts w:ascii="Symbol" w:hAnsi="Symbol" w:hint="default"/>
+        <w:rFonts w:hint="default" w:ascii="Symbol" w:hAnsi="Symbol"/>
       </w:rPr>
     </w:lvl>
     <w:lvl w:ilvl="7" w:tplc="04160003" w:tentative="1">
@@ -995,7 +1004,7 @@
         <w:ind w:left="5760" w:hanging="360"/>
       </w:pPr>
       <w:rPr>
-        <w:rFonts w:ascii="Courier New" w:hAnsi="Courier New" w:cs="Courier New" w:hint="default"/>
+        <w:rFonts w:hint="default" w:ascii="Courier New" w:hAnsi="Courier New" w:cs="Courier New"/>
       </w:rPr>
     </w:lvl>
     <w:lvl w:ilvl="8" w:tplc="04160005" w:tentative="1">
@@ -1007,7 +1016,7 @@
         <w:ind w:left="6480" w:hanging="360"/>
       </w:pPr>
       <w:rPr>
-        <w:rFonts w:ascii="Wingdings" w:hAnsi="Wingdings" w:hint="default"/>
+        <w:rFonts w:hint="default" w:ascii="Wingdings" w:hAnsi="Wingdings"/>
       </w:rPr>
     </w:lvl>
   </w:abstractNum>
@@ -1024,7 +1033,7 @@
         <w:ind w:left="1440" w:hanging="360"/>
       </w:pPr>
       <w:rPr>
-        <w:rFonts w:ascii="Wingdings" w:hAnsi="Wingdings" w:hint="default"/>
+        <w:rFonts w:hint="default" w:ascii="Wingdings" w:hAnsi="Wingdings"/>
       </w:rPr>
     </w:lvl>
     <w:lvl w:ilvl="1" w:tplc="04160003" w:tentative="1">
@@ -1036,7 +1045,7 @@
         <w:ind w:left="2160" w:hanging="360"/>
       </w:pPr>
       <w:rPr>
-        <w:rFonts w:ascii="Courier New" w:hAnsi="Courier New" w:cs="Courier New" w:hint="default"/>
+        <w:rFonts w:hint="default" w:ascii="Courier New" w:hAnsi="Courier New" w:cs="Courier New"/>
       </w:rPr>
     </w:lvl>
     <w:lvl w:ilvl="2" w:tplc="04160005" w:tentative="1">
@@ -1048,7 +1057,7 @@
         <w:ind w:left="2880" w:hanging="360"/>
       </w:pPr>
       <w:rPr>
-        <w:rFonts w:ascii="Wingdings" w:hAnsi="Wingdings" w:hint="default"/>
+        <w:rFonts w:hint="default" w:ascii="Wingdings" w:hAnsi="Wingdings"/>
       </w:rPr>
     </w:lvl>
     <w:lvl w:ilvl="3" w:tplc="04160001" w:tentative="1">
@@ -1060,7 +1069,7 @@
         <w:ind w:left="3600" w:hanging="360"/>
       </w:pPr>
       <w:rPr>
-        <w:rFonts w:ascii="Symbol" w:hAnsi="Symbol" w:hint="default"/>
+        <w:rFonts w:hint="default" w:ascii="Symbol" w:hAnsi="Symbol"/>
       </w:rPr>
     </w:lvl>
     <w:lvl w:ilvl="4" w:tplc="04160003" w:tentative="1">
@@ -1072,7 +1081,7 @@
         <w:ind w:left="4320" w:hanging="360"/>
       </w:pPr>
       <w:rPr>
-        <w:rFonts w:ascii="Courier New" w:hAnsi="Courier New" w:cs="Courier New" w:hint="default"/>
+        <w:rFonts w:hint="default" w:ascii="Courier New" w:hAnsi="Courier New" w:cs="Courier New"/>
       </w:rPr>
     </w:lvl>
     <w:lvl w:ilvl="5" w:tplc="04160005" w:tentative="1">
@@ -1084,7 +1093,7 @@
         <w:ind w:left="5040" w:hanging="360"/>
       </w:pPr>
       <w:rPr>
-        <w:rFonts w:ascii="Wingdings" w:hAnsi="Wingdings" w:hint="default"/>
+        <w:rFonts w:hint="default" w:ascii="Wingdings" w:hAnsi="Wingdings"/>
       </w:rPr>
     </w:lvl>
     <w:lvl w:ilvl="6" w:tplc="04160001" w:tentative="1">
@@ -1096,7 +1105,7 @@
         <w:ind w:left="5760" w:hanging="360"/>
       </w:pPr>
       <w:rPr>
-        <w:rFonts w:ascii="Symbol" w:hAnsi="Symbol" w:hint="default"/>
+        <w:rFonts w:hint="default" w:ascii="Symbol" w:hAnsi="Symbol"/>
       </w:rPr>
     </w:lvl>
     <w:lvl w:ilvl="7" w:tplc="04160003" w:tentative="1">
@@ -1108,7 +1117,7 @@
         <w:ind w:left="6480" w:hanging="360"/>
       </w:pPr>
       <w:rPr>
-        <w:rFonts w:ascii="Courier New" w:hAnsi="Courier New" w:cs="Courier New" w:hint="default"/>
+        <w:rFonts w:hint="default" w:ascii="Courier New" w:hAnsi="Courier New" w:cs="Courier New"/>
       </w:rPr>
     </w:lvl>
     <w:lvl w:ilvl="8" w:tplc="04160005" w:tentative="1">
@@ -1120,7 +1129,7 @@
         <w:ind w:left="7200" w:hanging="360"/>
       </w:pPr>
       <w:rPr>
-        <w:rFonts w:ascii="Wingdings" w:hAnsi="Wingdings" w:hint="default"/>
+        <w:rFonts w:hint="default" w:ascii="Wingdings" w:hAnsi="Wingdings"/>
       </w:rPr>
     </w:lvl>
   </w:abstractNum>
@@ -1137,7 +1146,7 @@
         <w:ind w:left="720" w:hanging="360"/>
       </w:pPr>
       <w:rPr>
-        <w:rFonts w:ascii="Symbol" w:hAnsi="Symbol" w:hint="default"/>
+        <w:rFonts w:hint="default" w:ascii="Symbol" w:hAnsi="Symbol"/>
       </w:rPr>
     </w:lvl>
     <w:lvl w:ilvl="1" w:tplc="04160003">
@@ -1149,7 +1158,7 @@
         <w:ind w:left="1440" w:hanging="360"/>
       </w:pPr>
       <w:rPr>
-        <w:rFonts w:ascii="Courier New" w:hAnsi="Courier New" w:cs="Courier New" w:hint="default"/>
+        <w:rFonts w:hint="default" w:ascii="Courier New" w:hAnsi="Courier New" w:cs="Courier New"/>
       </w:rPr>
     </w:lvl>
     <w:lvl w:ilvl="2" w:tplc="04160005" w:tentative="1">
@@ -1161,7 +1170,7 @@
         <w:ind w:left="2160" w:hanging="360"/>
       </w:pPr>
       <w:rPr>
-        <w:rFonts w:ascii="Wingdings" w:hAnsi="Wingdings" w:hint="default"/>
+        <w:rFonts w:hint="default" w:ascii="Wingdings" w:hAnsi="Wingdings"/>
       </w:rPr>
     </w:lvl>
     <w:lvl w:ilvl="3" w:tplc="04160001" w:tentative="1">
@@ -1173,7 +1182,7 @@
         <w:ind w:left="2880" w:hanging="360"/>
       </w:pPr>
       <w:rPr>
-        <w:rFonts w:ascii="Symbol" w:hAnsi="Symbol" w:hint="default"/>
+        <w:rFonts w:hint="default" w:ascii="Symbol" w:hAnsi="Symbol"/>
       </w:rPr>
     </w:lvl>
     <w:lvl w:ilvl="4" w:tplc="04160003" w:tentative="1">
@@ -1185,7 +1194,7 @@
         <w:ind w:left="3600" w:hanging="360"/>
       </w:pPr>
       <w:rPr>
-        <w:rFonts w:ascii="Courier New" w:hAnsi="Courier New" w:cs="Courier New" w:hint="default"/>
+        <w:rFonts w:hint="default" w:ascii="Courier New" w:hAnsi="Courier New" w:cs="Courier New"/>
       </w:rPr>
     </w:lvl>
     <w:lvl w:ilvl="5" w:tplc="04160005" w:tentative="1">
@@ -1197,7 +1206,7 @@
         <w:ind w:left="4320" w:hanging="360"/>
       </w:pPr>
       <w:rPr>
-        <w:rFonts w:ascii="Wingdings" w:hAnsi="Wingdings" w:hint="default"/>
+        <w:rFonts w:hint="default" w:ascii="Wingdings" w:hAnsi="Wingdings"/>
       </w:rPr>
     </w:lvl>
     <w:lvl w:ilvl="6" w:tplc="04160001" w:tentative="1">
@@ -1209,7 +1218,7 @@
         <w:ind w:left="5040" w:hanging="360"/>
       </w:pPr>
       <w:rPr>
-        <w:rFonts w:ascii="Symbol" w:hAnsi="Symbol" w:hint="default"/>
+        <w:rFonts w:hint="default" w:ascii="Symbol" w:hAnsi="Symbol"/>
       </w:rPr>
     </w:lvl>
     <w:lvl w:ilvl="7" w:tplc="04160003" w:tentative="1">
@@ -1221,7 +1230,7 @@
         <w:ind w:left="5760" w:hanging="360"/>
       </w:pPr>
       <w:rPr>
-        <w:rFonts w:ascii="Courier New" w:hAnsi="Courier New" w:cs="Courier New" w:hint="default"/>
+        <w:rFonts w:hint="default" w:ascii="Courier New" w:hAnsi="Courier New" w:cs="Courier New"/>
       </w:rPr>
     </w:lvl>
     <w:lvl w:ilvl="8" w:tplc="04160005" w:tentative="1">
@@ -1233,7 +1242,7 @@
         <w:ind w:left="6480" w:hanging="360"/>
       </w:pPr>
       <w:rPr>
-        <w:rFonts w:ascii="Wingdings" w:hAnsi="Wingdings" w:hint="default"/>
+        <w:rFonts w:hint="default" w:ascii="Wingdings" w:hAnsi="Wingdings"/>
       </w:rPr>
     </w:lvl>
   </w:abstractNum>
@@ -1257,7 +1266,7 @@
   <w:docDefaults>
     <w:rPrDefault>
       <w:rPr>
-        <w:rFonts w:asciiTheme="minorHAnsi" w:eastAsiaTheme="minorHAnsi" w:hAnsiTheme="minorHAnsi" w:cstheme="minorBidi"/>
+        <w:rFonts w:asciiTheme="minorHAnsi" w:hAnsiTheme="minorHAnsi" w:eastAsiaTheme="minorHAnsi" w:cstheme="minorBidi"/>
         <w:sz w:val="22"/>
         <w:szCs w:val="22"/>
         <w:lang w:val="pt-BR" w:eastAsia="en-US" w:bidi="ar-SA"/>
@@ -1272,14 +1281,14 @@
   <w:latentStyles w:defLockedState="0" w:defUIPriority="99" w:defSemiHidden="0" w:defUnhideWhenUsed="0" w:defQFormat="0" w:count="376">
     <w:lsdException w:name="Normal" w:uiPriority="0" w:qFormat="1"/>
     <w:lsdException w:name="heading 1" w:uiPriority="9" w:qFormat="1"/>
-    <w:lsdException w:name="heading 2" w:semiHidden="1" w:uiPriority="9" w:unhideWhenUsed="1" w:qFormat="1"/>
-    <w:lsdException w:name="heading 3" w:semiHidden="1" w:uiPriority="9" w:unhideWhenUsed="1" w:qFormat="1"/>
-    <w:lsdException w:name="heading 4" w:semiHidden="1" w:uiPriority="9" w:unhideWhenUsed="1" w:qFormat="1"/>
-    <w:lsdException w:name="heading 5" w:semiHidden="1" w:uiPriority="9" w:unhideWhenUsed="1" w:qFormat="1"/>
-    <w:lsdException w:name="heading 6" w:semiHidden="1" w:uiPriority="9" w:unhideWhenUsed="1" w:qFormat="1"/>
-    <w:lsdException w:name="heading 7" w:semiHidden="1" w:uiPriority="9" w:unhideWhenUsed="1" w:qFormat="1"/>
-    <w:lsdException w:name="heading 8" w:semiHidden="1" w:uiPriority="9" w:unhideWhenUsed="1" w:qFormat="1"/>
-    <w:lsdException w:name="heading 9" w:semiHidden="1" w:uiPriority="9" w:unhideWhenUsed="1" w:qFormat="1"/>
+    <w:lsdException w:name="heading 2" w:uiPriority="9" w:semiHidden="1" w:unhideWhenUsed="1" w:qFormat="1"/>
+    <w:lsdException w:name="heading 3" w:uiPriority="9" w:semiHidden="1" w:unhideWhenUsed="1" w:qFormat="1"/>
+    <w:lsdException w:name="heading 4" w:uiPriority="9" w:semiHidden="1" w:unhideWhenUsed="1" w:qFormat="1"/>
+    <w:lsdException w:name="heading 5" w:uiPriority="9" w:semiHidden="1" w:unhideWhenUsed="1" w:qFormat="1"/>
+    <w:lsdException w:name="heading 6" w:uiPriority="9" w:semiHidden="1" w:unhideWhenUsed="1" w:qFormat="1"/>
+    <w:lsdException w:name="heading 7" w:uiPriority="9" w:semiHidden="1" w:unhideWhenUsed="1" w:qFormat="1"/>
+    <w:lsdException w:name="heading 8" w:uiPriority="9" w:semiHidden="1" w:unhideWhenUsed="1" w:qFormat="1"/>
+    <w:lsdException w:name="heading 9" w:uiPriority="9" w:semiHidden="1" w:unhideWhenUsed="1" w:qFormat="1"/>
     <w:lsdException w:name="index 1" w:semiHidden="1" w:unhideWhenUsed="1"/>
     <w:lsdException w:name="index 2" w:semiHidden="1" w:unhideWhenUsed="1"/>
     <w:lsdException w:name="index 3" w:semiHidden="1" w:unhideWhenUsed="1"/>
@@ -1289,22 +1298,22 @@
     <w:lsdException w:name="index 7" w:semiHidden="1" w:unhideWhenUsed="1"/>
     <w:lsdException w:name="index 8" w:semiHidden="1" w:unhideWhenUsed="1"/>
     <w:lsdException w:name="index 9" w:semiHidden="1" w:unhideWhenUsed="1"/>
-    <w:lsdException w:name="toc 1" w:semiHidden="1" w:uiPriority="39" w:unhideWhenUsed="1"/>
-    <w:lsdException w:name="toc 2" w:semiHidden="1" w:uiPriority="39" w:unhideWhenUsed="1"/>
-    <w:lsdException w:name="toc 3" w:semiHidden="1" w:uiPriority="39" w:unhideWhenUsed="1"/>
-    <w:lsdException w:name="toc 4" w:semiHidden="1" w:uiPriority="39" w:unhideWhenUsed="1"/>
-    <w:lsdException w:name="toc 5" w:semiHidden="1" w:uiPriority="39" w:unhideWhenUsed="1"/>
-    <w:lsdException w:name="toc 6" w:semiHidden="1" w:uiPriority="39" w:unhideWhenUsed="1"/>
-    <w:lsdException w:name="toc 7" w:semiHidden="1" w:uiPriority="39" w:unhideWhenUsed="1"/>
-    <w:lsdException w:name="toc 8" w:semiHidden="1" w:uiPriority="39" w:unhideWhenUsed="1"/>
-    <w:lsdException w:name="toc 9" w:semiHidden="1" w:uiPriority="39" w:unhideWhenUsed="1"/>
+    <w:lsdException w:name="toc 1" w:uiPriority="39" w:semiHidden="1" w:unhideWhenUsed="1"/>
+    <w:lsdException w:name="toc 2" w:uiPriority="39" w:semiHidden="1" w:unhideWhenUsed="1"/>
+    <w:lsdException w:name="toc 3" w:uiPriority="39" w:semiHidden="1" w:unhideWhenUsed="1"/>
+    <w:lsdException w:name="toc 4" w:uiPriority="39" w:semiHidden="1" w:unhideWhenUsed="1"/>
+    <w:lsdException w:name="toc 5" w:uiPriority="39" w:semiHidden="1" w:unhideWhenUsed="1"/>
+    <w:lsdException w:name="toc 6" w:uiPriority="39" w:semiHidden="1" w:unhideWhenUsed="1"/>
+    <w:lsdException w:name="toc 7" w:uiPriority="39" w:semiHidden="1" w:unhideWhenUsed="1"/>
+    <w:lsdException w:name="toc 8" w:uiPriority="39" w:semiHidden="1" w:unhideWhenUsed="1"/>
+    <w:lsdException w:name="toc 9" w:uiPriority="39" w:semiHidden="1" w:unhideWhenUsed="1"/>
     <w:lsdException w:name="Normal Indent" w:semiHidden="1" w:unhideWhenUsed="1"/>
     <w:lsdException w:name="footnote text" w:semiHidden="1" w:unhideWhenUsed="1"/>
     <w:lsdException w:name="annotation text" w:semiHidden="1" w:unhideWhenUsed="1"/>
     <w:lsdException w:name="header" w:semiHidden="1" w:unhideWhenUsed="1"/>
     <w:lsdException w:name="footer" w:semiHidden="1" w:unhideWhenUsed="1"/>
     <w:lsdException w:name="index heading" w:semiHidden="1" w:unhideWhenUsed="1"/>
-    <w:lsdException w:name="caption" w:semiHidden="1" w:uiPriority="35" w:unhideWhenUsed="1" w:qFormat="1"/>
+    <w:lsdException w:name="caption" w:uiPriority="35" w:semiHidden="1" w:unhideWhenUsed="1" w:qFormat="1"/>
     <w:lsdException w:name="table of figures" w:semiHidden="1" w:unhideWhenUsed="1"/>
     <w:lsdException w:name="envelope address" w:semiHidden="1" w:unhideWhenUsed="1"/>
     <w:lsdException w:name="envelope return" w:semiHidden="1" w:unhideWhenUsed="1"/>
@@ -1335,7 +1344,7 @@
     <w:lsdException w:name="Title" w:uiPriority="10" w:qFormat="1"/>
     <w:lsdException w:name="Closing" w:semiHidden="1" w:unhideWhenUsed="1"/>
     <w:lsdException w:name="Signature" w:semiHidden="1" w:unhideWhenUsed="1"/>
-    <w:lsdException w:name="Default Paragraph Font" w:semiHidden="1" w:uiPriority="1" w:unhideWhenUsed="1"/>
+    <w:lsdException w:name="Default Paragraph Font" w:uiPriority="1" w:semiHidden="1" w:unhideWhenUsed="1"/>
     <w:lsdException w:name="Body Text" w:semiHidden="1" w:unhideWhenUsed="1"/>
     <w:lsdException w:name="Body Text Indent" w:semiHidden="1" w:unhideWhenUsed="1"/>
     <w:lsdException w:name="List Continue" w:semiHidden="1" w:unhideWhenUsed="1"/>
@@ -1531,8 +1540,8 @@
     <w:lsdException w:name="Subtle Reference" w:uiPriority="31" w:qFormat="1"/>
     <w:lsdException w:name="Intense Reference" w:uiPriority="32" w:qFormat="1"/>
     <w:lsdException w:name="Book Title" w:uiPriority="33" w:qFormat="1"/>
-    <w:lsdException w:name="Bibliography" w:semiHidden="1" w:uiPriority="37" w:unhideWhenUsed="1"/>
-    <w:lsdException w:name="TOC Heading" w:semiHidden="1" w:uiPriority="39" w:unhideWhenUsed="1" w:qFormat="1"/>
+    <w:lsdException w:name="Bibliography" w:uiPriority="37" w:semiHidden="1" w:unhideWhenUsed="1"/>
+    <w:lsdException w:name="TOC Heading" w:uiPriority="39" w:semiHidden="1" w:unhideWhenUsed="1" w:qFormat="1"/>
     <w:lsdException w:name="Plain Table 1" w:uiPriority="41"/>
     <w:lsdException w:name="Plain Table 2" w:uiPriority="42"/>
     <w:lsdException w:name="Plain Table 3" w:uiPriority="43"/>
@@ -1643,17 +1652,17 @@
     <w:lsdException w:name="Unresolved Mention" w:semiHidden="1" w:unhideWhenUsed="1"/>
     <w:lsdException w:name="Smart Link" w:semiHidden="1" w:unhideWhenUsed="1"/>
   </w:latentStyles>
-  <w:style w:type="paragraph" w:default="1" w:styleId="Normal">
+  <w:style w:type="paragraph" w:styleId="Normal" w:default="1">
     <w:name w:val="Normal"/>
     <w:qFormat/>
   </w:style>
-  <w:style w:type="character" w:default="1" w:styleId="DefaultParagraphFont">
+  <w:style w:type="character" w:styleId="DefaultParagraphFont" w:default="1">
     <w:name w:val="Default Paragraph Font"/>
     <w:uiPriority w:val="1"/>
     <w:semiHidden/>
     <w:unhideWhenUsed/>
   </w:style>
-  <w:style w:type="table" w:default="1" w:styleId="TableNormal">
+  <w:style w:type="table" w:styleId="TableNormal" w:default="1">
     <w:name w:val="Normal Table"/>
     <w:uiPriority w:val="99"/>
     <w:semiHidden/>
@@ -1668,7 +1677,7 @@
       </w:tblCellMar>
     </w:tblPr>
   </w:style>
-  <w:style w:type="numbering" w:default="1" w:styleId="NoList">
+  <w:style w:type="numbering" w:styleId="NoList" w:default="1">
     <w:name w:val="No List"/>
     <w:uiPriority w:val="99"/>
     <w:semiHidden/>
@@ -1695,12 +1704,12 @@
     </w:pPr>
     <w:tblPr>
       <w:tblBorders>
-        <w:top w:val="single" w:sz="4" w:space="0" w:color="auto"/>
-        <w:left w:val="single" w:sz="4" w:space="0" w:color="auto"/>
-        <w:bottom w:val="single" w:sz="4" w:space="0" w:color="auto"/>
-        <w:right w:val="single" w:sz="4" w:space="0" w:color="auto"/>
-        <w:insideH w:val="single" w:sz="4" w:space="0" w:color="auto"/>
-        <w:insideV w:val="single" w:sz="4" w:space="0" w:color="auto"/>
+        <w:top w:val="single" w:color="auto" w:sz="4" w:space="0"/>
+        <w:left w:val="single" w:color="auto" w:sz="4" w:space="0"/>
+        <w:bottom w:val="single" w:color="auto" w:sz="4" w:space="0"/>
+        <w:right w:val="single" w:color="auto" w:sz="4" w:space="0"/>
+        <w:insideH w:val="single" w:color="auto" w:sz="4" w:space="0"/>
+        <w:insideV w:val="single" w:color="auto" w:sz="4" w:space="0"/>
       </w:tblBorders>
     </w:tblPr>
   </w:style>

</xml_diff>